<commit_message>
object tracking with webcam implemented
</commit_message>
<xml_diff>
--- a/Daily-Stand-ups.docx
+++ b/Daily-Stand-ups.docx
@@ -35,6 +35,11 @@
     <w:p/>
     <w:p>
       <w:r>
+        <w:t>Due to current conditions my project plan has changed slightly. I will first work on implementing an object detection and recognition algorithm and then I will attempt to simulate a robot with a stereo camera. I am doing the object detection first so that I can do that in conjunction with researching robot simulation software that will be adequate.</w:t>
+      </w:r>
+    </w:p>
+    <w:p>
+      <w:r>
         <w:t xml:space="preserve">On this first week I intend to set up a git hub and link my project supervisor to it. </w:t>
       </w:r>
     </w:p>
@@ -48,12 +53,17 @@
         <w:t xml:space="preserve">Because of the lack of hardware I have decided to try to use </w:t>
       </w:r>
       <w:proofErr w:type="spellStart"/>
+      <w:proofErr w:type="gramStart"/>
       <w:r>
         <w:t>Webots</w:t>
       </w:r>
       <w:proofErr w:type="spellEnd"/>
       <w:r>
-        <w:t xml:space="preserve">  (a Robot Simulator) to simulate a robot with a stereo camera on the top. I will need to retrain any object recognition algorithms once the hardware has been received.</w:t>
+        <w:t xml:space="preserve">  (</w:t>
+      </w:r>
+      <w:proofErr w:type="gramEnd"/>
+      <w:r>
+        <w:t>a Robot Simulator) to simulate a robot with a stereo camera on the top. I will need to retrain any object recognition algorithms once the hardware has been received.</w:t>
       </w:r>
     </w:p>
     <w:p>
@@ -66,7 +76,13 @@
     </w:p>
     <w:p>
       <w:r>
-        <w:t>I spent most of the day researching YOLO and how to use the libraries. I set up a git hub and linked my supervisor to it. But due to internet problems I couldn’t accomplish as much as I intended.</w:t>
+        <w:t xml:space="preserve">I spent most of the day researching YOLO and how to use the libraries. I set up a git hub and linked my supervisor to it. But due to internet problems I </w:t>
+      </w:r>
+      <w:r>
+        <w:t>could not</w:t>
+      </w:r>
+      <w:r>
+        <w:t xml:space="preserve"> accomplish as much as I intended.</w:t>
       </w:r>
     </w:p>
     <w:p>
@@ -74,6 +90,77 @@
         <w:t>Tomorrow I hope to have a preliminary YOLO implementation.</w:t>
       </w:r>
     </w:p>
+    <w:p>
+      <w:pPr>
+        <w:pStyle w:val="Heading2"/>
+      </w:pPr>
+      <w:r>
+        <w:t>Tuesday</w:t>
+      </w:r>
+    </w:p>
+    <w:p/>
+    <w:p>
+      <w:hyperlink r:id="rId4" w:history="1">
+        <w:r>
+          <w:rPr>
+            <w:rStyle w:val="Hyperlink"/>
+          </w:rPr>
+          <w:t>https://www.pyimagesearch.com/2018/11/12/yolo-object-detection-with-opencv/</w:t>
+        </w:r>
+      </w:hyperlink>
+    </w:p>
+    <w:p>
+      <w:hyperlink r:id="rId5" w:history="1">
+        <w:r>
+          <w:rPr>
+            <w:rStyle w:val="Hyperlink"/>
+          </w:rPr>
+          <w:t>https://www.pyimagesearch.com/2014/11/17/non-maximum-suppression-object-detection-python/</w:t>
+        </w:r>
+      </w:hyperlink>
+    </w:p>
+    <w:p>
+      <w:hyperlink r:id="rId6" w:history="1">
+        <w:r>
+          <w:rPr>
+            <w:rStyle w:val="Hyperlink"/>
+          </w:rPr>
+          <w:t>https://www.pyimagesearch.com/2017/11/06/deep-learning-opencvs-blobfromimage-works/</w:t>
+        </w:r>
+      </w:hyperlink>
+    </w:p>
+    <w:p>
+      <w:hyperlink r:id="rId7" w:history="1">
+        <w:r>
+          <w:rPr>
+            <w:rStyle w:val="Hyperlink"/>
+          </w:rPr>
+          <w:t>https://pjreddie.com/darknet/yolo/</w:t>
+        </w:r>
+      </w:hyperlink>
+    </w:p>
+    <w:p>
+      <w:hyperlink r:id="rId8" w:history="1">
+        <w:r>
+          <w:rPr>
+            <w:rStyle w:val="Hyperlink"/>
+          </w:rPr>
+          <w:t>https://arxiv.org/pdf/1804.02767.pdf</w:t>
+        </w:r>
+      </w:hyperlink>
+    </w:p>
+    <w:p>
+      <w:r>
+        <w:t>Today I managed to implement YOLO using Darknets pretrained model. It uses the webcam currently to detect objects in the live feed.</w:t>
+      </w:r>
+    </w:p>
+    <w:p>
+      <w:r>
+        <w:t>Tomorrow I hope to have made a simulation environment. Maybe begin to move the object detection code over.</w:t>
+      </w:r>
+    </w:p>
+    <w:p/>
+    <w:p/>
     <w:p/>
     <w:sectPr>
       <w:pgSz w:w="11906" w:h="16838"/>

</xml_diff>

<commit_message>
I created a robot simulation of a robot with a stereo camera sysystem. that sends ouput to an opencv window.
</commit_message>
<xml_diff>
--- a/Daily-Stand-ups.docx
+++ b/Daily-Stand-ups.docx
@@ -53,17 +53,12 @@
         <w:t xml:space="preserve">Because of the lack of hardware I have decided to try to use </w:t>
       </w:r>
       <w:proofErr w:type="spellStart"/>
-      <w:proofErr w:type="gramStart"/>
       <w:r>
         <w:t>Webots</w:t>
       </w:r>
       <w:proofErr w:type="spellEnd"/>
       <w:r>
-        <w:t xml:space="preserve">  (</w:t>
-      </w:r>
-      <w:proofErr w:type="gramEnd"/>
-      <w:r>
-        <w:t>a Robot Simulator) to simulate a robot with a stereo camera on the top. I will need to retrain any object recognition algorithms once the hardware has been received.</w:t>
+        <w:t xml:space="preserve">  (a Robot Simulator) to simulate a robot with a stereo camera on the top. I will need to retrain any object recognition algorithms once the hardware has been received.</w:t>
       </w:r>
     </w:p>
     <w:p>
@@ -160,7 +155,67 @@
       </w:r>
     </w:p>
     <w:p/>
+    <w:p>
+      <w:pPr>
+        <w:pStyle w:val="Heading2"/>
+      </w:pPr>
+    </w:p>
     <w:p/>
+    <w:p>
+      <w:pPr>
+        <w:pStyle w:val="Heading2"/>
+      </w:pPr>
+      <w:r>
+        <w:lastRenderedPageBreak/>
+        <w:t>Wednesday</w:t>
+      </w:r>
+    </w:p>
+    <w:p/>
+    <w:p>
+      <w:r>
+        <w:t xml:space="preserve">I have managed to create a </w:t>
+      </w:r>
+      <w:proofErr w:type="spellStart"/>
+      <w:r>
+        <w:t>Webots</w:t>
+      </w:r>
+      <w:proofErr w:type="spellEnd"/>
+      <w:r>
+        <w:t xml:space="preserve"> project that has a “stereo camera” set up. I was able to use python for the controller. The cameras feed there input into an </w:t>
+      </w:r>
+      <w:proofErr w:type="spellStart"/>
+      <w:r>
+        <w:t>opencv</w:t>
+      </w:r>
+      <w:proofErr w:type="spellEnd"/>
+      <w:r>
+        <w:t xml:space="preserve"> function that can display adjusted content for a </w:t>
+      </w:r>
+      <w:proofErr w:type="spellStart"/>
+      <w:r>
+        <w:t>numpy</w:t>
+      </w:r>
+      <w:proofErr w:type="spellEnd"/>
+      <w:r>
+        <w:t xml:space="preserve"> image. This is how I will display the bounding box’s made by YOLO. </w:t>
+      </w:r>
+    </w:p>
+    <w:p>
+      <w:r>
+        <w:t xml:space="preserve">Tomorrow I need to move the YOLO algorithm over to </w:t>
+      </w:r>
+      <w:proofErr w:type="spellStart"/>
+      <w:r>
+        <w:t>Webots</w:t>
+      </w:r>
+      <w:proofErr w:type="spellEnd"/>
+      <w:r>
+        <w:t xml:space="preserve">. This may be fairly challenging, especially if the pretrained YOLO model </w:t>
+      </w:r>
+      <w:r>
+        <w:t>can’t detect the OpenGL generated objects !!.</w:t>
+      </w:r>
+    </w:p>
     <w:p/>
     <w:sectPr>
       <w:pgSz w:w="11906" w:h="16838"/>

</xml_diff>